<commit_message>
Integrate octomap in main.cpp
</commit_message>
<xml_diff>
--- a/5) Getting started with Octomap.docx
+++ b/5) Getting started with Octomap.docx
@@ -7513,11 +7513,7 @@
       </w:pPr>
       <w:r>
         <w:rPr/>
-        <w:t xml:space="preserve">Requires sudo to write to disk. </w:t>
-      </w:r>
-      <w:r>
-        <w:rPr/>
-        <w:t>i.e. sudo ./octomap_trial</w:t>
+        <w:t>Requires sudo to write to disk. i.e. sudo ./octomap_trial</w:t>
       </w:r>
     </w:p>
     <w:p>
@@ -7601,6 +7597,33 @@
             </a:graphic>
           </wp:inline>
         </w:drawing>
+      </w:r>
+    </w:p>
+    <w:p>
+      <w:pPr>
+        <w:pStyle w:val="HTMLPreformatted"/>
+        <w:widowControl/>
+        <w:shd w:val="clear" w:fill="FFFFFF" w:themeFill="background1"/>
+        <w:bidi w:val="0"/>
+        <w:jc w:val="left"/>
+        <w:rPr/>
+      </w:pPr>
+      <w:r>
+        <w:rPr/>
+      </w:r>
+    </w:p>
+    <w:p>
+      <w:pPr>
+        <w:pStyle w:val="HTMLPreformatted"/>
+        <w:widowControl/>
+        <w:shd w:val="clear" w:fill="FFFFFF" w:themeFill="background1"/>
+        <w:bidi w:val="0"/>
+        <w:jc w:val="left"/>
+        <w:rPr/>
+      </w:pPr>
+      <w:r>
+        <w:rPr/>
+        <w:t>http://wiki.ros.org/cv_bridge/Tutorials/UsingCvBridgeToConvertBetweenROSImagesAndOpenCVImages#:~:text=conjunction%20with%20OpenCV.-,CvBridge%20is%20a%20ROS%20library%20that%20provides%20an%20interface%20between,OpenCVcv%3A%3AMat%20format.</w:t>
       </w:r>
     </w:p>
     <w:sectPr>

</xml_diff>